<commit_message>
Component Weather.js: Styling with card done
</commit_message>
<xml_diff>
--- a/Documentation.docx
+++ b/Documentation.docx
@@ -598,6 +598,32 @@
       <w:pPr>
         <w:pStyle w:val="NoSpacing"/>
       </w:pPr>
+    </w:p>
+    <w:p>
+      <w:pPr>
+        <w:pStyle w:val="NoSpacing"/>
+        <w:numPr>
+          <w:ilvl w:val="0"/>
+          <w:numId w:val="2"/>
+        </w:numPr>
+      </w:pPr>
+      <w:r>
+        <w:t>Pure CSS components</w:t>
+      </w:r>
+    </w:p>
+    <w:p>
+      <w:pPr>
+        <w:pStyle w:val="NoSpacing"/>
+        <w:ind w:left="720"/>
+      </w:pPr>
+      <w:hyperlink r:id="rId6" w:history="1">
+        <w:r>
+          <w:rPr>
+            <w:rStyle w:val="Hyperlink"/>
+          </w:rPr>
+          <w:t>https://www.quanzhanketang.com/w3css/w3css_alerts.html</w:t>
+        </w:r>
+      </w:hyperlink>
       <w:bookmarkStart w:id="0" w:name="_GoBack"/>
       <w:bookmarkEnd w:id="0"/>
     </w:p>

</xml_diff>